<commit_message>
API end point added
</commit_message>
<xml_diff>
--- a/Note.docx
+++ b/Note.docx
@@ -4,6 +4,14 @@
   <w:body>
     <w:p>
       <w:pPr>
+        <w:pStyle w:val="Subtitle"/>
+      </w:pPr>
+      <w:r>
+        <w:t xml:space="preserve">Setting up the VS code environment for development: </w:t>
+      </w:r>
+    </w:p>
+    <w:p>
+      <w:pPr>
         <w:pStyle w:val="ListParagraph"/>
         <w:numPr>
           <w:ilvl w:val="0"/>
@@ -65,7 +73,21 @@
         <w:rPr>
           <w:lang w:val="en-US"/>
         </w:rPr>
-        <w:t>A solution (sln) is a container for a project</w:t>
+        <w:t>A solution (</w:t>
+      </w:r>
+      <w:proofErr w:type="spellStart"/>
+      <w:r>
+        <w:rPr>
+          <w:lang w:val="en-US"/>
+        </w:rPr>
+        <w:t>sln</w:t>
+      </w:r>
+      <w:proofErr w:type="spellEnd"/>
+      <w:r>
+        <w:rPr>
+          <w:lang w:val="en-US"/>
+        </w:rPr>
+        <w:t>) is a container for a project</w:t>
       </w:r>
       <w:r>
         <w:rPr>
@@ -109,11 +131,33 @@
           <w:lang w:val="en-US"/>
         </w:rPr>
       </w:pPr>
-      <w:r>
-        <w:rPr>
-          <w:lang w:val="en-US"/>
-        </w:rPr>
-        <w:t>Dotner new sln to create a solution file</w:t>
+      <w:proofErr w:type="spellStart"/>
+      <w:r>
+        <w:rPr>
+          <w:lang w:val="en-US"/>
+        </w:rPr>
+        <w:t>Dotner</w:t>
+      </w:r>
+      <w:proofErr w:type="spellEnd"/>
+      <w:r>
+        <w:rPr>
+          <w:lang w:val="en-US"/>
+        </w:rPr>
+        <w:t xml:space="preserve"> new </w:t>
+      </w:r>
+      <w:proofErr w:type="spellStart"/>
+      <w:r>
+        <w:rPr>
+          <w:lang w:val="en-US"/>
+        </w:rPr>
+        <w:t>sln</w:t>
+      </w:r>
+      <w:proofErr w:type="spellEnd"/>
+      <w:r>
+        <w:rPr>
+          <w:lang w:val="en-US"/>
+        </w:rPr>
+        <w:t xml:space="preserve"> to create a solution file</w:t>
       </w:r>
       <w:r>
         <w:rPr>
@@ -137,13 +181,41 @@
         <w:rPr>
           <w:lang w:val="en-US"/>
         </w:rPr>
-        <w:t>dotnet new webapi -n API</w:t>
-      </w:r>
-      <w:r>
-        <w:rPr>
-          <w:lang w:val="en-US"/>
-        </w:rPr>
-        <w:t xml:space="preserve"> (create a folder called API for storing webapi’s)</w:t>
+        <w:t xml:space="preserve">dotnet new </w:t>
+      </w:r>
+      <w:proofErr w:type="spellStart"/>
+      <w:r>
+        <w:rPr>
+          <w:lang w:val="en-US"/>
+        </w:rPr>
+        <w:t>webapi</w:t>
+      </w:r>
+      <w:proofErr w:type="spellEnd"/>
+      <w:r>
+        <w:rPr>
+          <w:lang w:val="en-US"/>
+        </w:rPr>
+        <w:t xml:space="preserve"> -n API</w:t>
+      </w:r>
+      <w:r>
+        <w:rPr>
+          <w:lang w:val="en-US"/>
+        </w:rPr>
+        <w:t xml:space="preserve"> (create a folder called API for storing </w:t>
+      </w:r>
+      <w:proofErr w:type="spellStart"/>
+      <w:r>
+        <w:rPr>
+          <w:lang w:val="en-US"/>
+        </w:rPr>
+        <w:t>webapi’s</w:t>
+      </w:r>
+      <w:proofErr w:type="spellEnd"/>
+      <w:r>
+        <w:rPr>
+          <w:lang w:val="en-US"/>
+        </w:rPr>
+        <w:t>)</w:t>
       </w:r>
       <w:r>
         <w:rPr>
@@ -167,13 +239,41 @@
         <w:rPr>
           <w:lang w:val="en-US"/>
         </w:rPr>
-        <w:t>dotnet sln add API/</w:t>
-      </w:r>
-      <w:r>
-        <w:rPr>
-          <w:lang w:val="en-US"/>
-        </w:rPr>
-        <w:t xml:space="preserve"> (to add API project to sln)</w:t>
+        <w:t xml:space="preserve">dotnet </w:t>
+      </w:r>
+      <w:proofErr w:type="spellStart"/>
+      <w:r>
+        <w:rPr>
+          <w:lang w:val="en-US"/>
+        </w:rPr>
+        <w:t>sln</w:t>
+      </w:r>
+      <w:proofErr w:type="spellEnd"/>
+      <w:r>
+        <w:rPr>
+          <w:lang w:val="en-US"/>
+        </w:rPr>
+        <w:t xml:space="preserve"> add API/</w:t>
+      </w:r>
+      <w:r>
+        <w:rPr>
+          <w:lang w:val="en-US"/>
+        </w:rPr>
+        <w:t xml:space="preserve"> (to add API project to </w:t>
+      </w:r>
+      <w:proofErr w:type="spellStart"/>
+      <w:r>
+        <w:rPr>
+          <w:lang w:val="en-US"/>
+        </w:rPr>
+        <w:t>sln</w:t>
+      </w:r>
+      <w:proofErr w:type="spellEnd"/>
+      <w:r>
+        <w:rPr>
+          <w:lang w:val="en-US"/>
+        </w:rPr>
+        <w:t>)</w:t>
       </w:r>
       <w:r>
         <w:rPr>
@@ -197,7 +297,21 @@
         <w:rPr>
           <w:lang w:val="en-US"/>
         </w:rPr>
-        <w:t>dotnet sln list (to check added or not)</w:t>
+        <w:t xml:space="preserve">dotnet </w:t>
+      </w:r>
+      <w:proofErr w:type="spellStart"/>
+      <w:r>
+        <w:rPr>
+          <w:lang w:val="en-US"/>
+        </w:rPr>
+        <w:t>sln</w:t>
+      </w:r>
+      <w:proofErr w:type="spellEnd"/>
+      <w:r>
+        <w:rPr>
+          <w:lang w:val="en-US"/>
+        </w:rPr>
+        <w:t xml:space="preserve"> list (to check added or not)</w:t>
       </w:r>
       <w:r>
         <w:rPr>
@@ -221,8 +335,904 @@
         <w:rPr>
           <w:lang w:val="en-US"/>
         </w:rPr>
-        <w:t>install c# extention for vs code.</w:t>
-      </w:r>
+        <w:t xml:space="preserve">install </w:t>
+      </w:r>
+      <w:proofErr w:type="spellStart"/>
+      <w:r>
+        <w:rPr>
+          <w:lang w:val="en-US"/>
+        </w:rPr>
+        <w:t>c#</w:t>
+      </w:r>
+      <w:proofErr w:type="spellEnd"/>
+      <w:r>
+        <w:rPr>
+          <w:lang w:val="en-US"/>
+        </w:rPr>
+        <w:t xml:space="preserve"> </w:t>
+      </w:r>
+      <w:proofErr w:type="spellStart"/>
+      <w:r>
+        <w:rPr>
+          <w:lang w:val="en-US"/>
+        </w:rPr>
+        <w:t>extention</w:t>
+      </w:r>
+      <w:proofErr w:type="spellEnd"/>
+      <w:r>
+        <w:rPr>
+          <w:lang w:val="en-US"/>
+        </w:rPr>
+        <w:t xml:space="preserve"> for vs code.</w:t>
+      </w:r>
+    </w:p>
+    <w:p>
+      <w:pPr>
+        <w:pStyle w:val="ListParagraph"/>
+        <w:numPr>
+          <w:ilvl w:val="0"/>
+          <w:numId w:val="1"/>
+        </w:numPr>
+        <w:rPr>
+          <w:lang w:val="en-US"/>
+        </w:rPr>
+      </w:pPr>
+      <w:proofErr w:type="spellStart"/>
+      <w:r>
+        <w:rPr>
+          <w:lang w:val="en-US"/>
+        </w:rPr>
+        <w:t>Clt</w:t>
+      </w:r>
+      <w:proofErr w:type="spellEnd"/>
+      <w:r>
+        <w:rPr>
+          <w:lang w:val="en-US"/>
+        </w:rPr>
+        <w:t xml:space="preserve"> + shift + p to go to command pallet, type reload window to resolve maximum of your problem.</w:t>
+      </w:r>
+    </w:p>
+    <w:p>
+      <w:pPr>
+        <w:pStyle w:val="ListParagraph"/>
+        <w:numPr>
+          <w:ilvl w:val="0"/>
+          <w:numId w:val="1"/>
+        </w:numPr>
+        <w:rPr>
+          <w:lang w:val="en-US"/>
+        </w:rPr>
+      </w:pPr>
+      <w:r>
+        <w:rPr>
+          <w:lang w:val="en-US"/>
+        </w:rPr>
+        <w:t xml:space="preserve">Configure C# </w:t>
+      </w:r>
+      <w:r>
+        <w:rPr>
+          <w:lang w:val="en-US"/>
+        </w:rPr>
+        <w:t>extension:</w:t>
+      </w:r>
+      <w:r>
+        <w:rPr>
+          <w:lang w:val="en-US"/>
+        </w:rPr>
+        <w:t xml:space="preserve"> extension setting &gt; Enable Async Completion (tick mark), Enable Editor Config Support (thick mark), Enable Import Completion (thick mark)</w:t>
+      </w:r>
+      <w:r>
+        <w:rPr>
+          <w:lang w:val="en-US"/>
+        </w:rPr>
+        <w:t>, organized input on format (thick mark)</w:t>
+      </w:r>
+    </w:p>
+    <w:p>
+      <w:pPr>
+        <w:pStyle w:val="ListParagraph"/>
+        <w:numPr>
+          <w:ilvl w:val="0"/>
+          <w:numId w:val="1"/>
+        </w:numPr>
+        <w:rPr>
+          <w:lang w:val="en-US"/>
+        </w:rPr>
+      </w:pPr>
+      <w:r>
+        <w:rPr>
+          <w:lang w:val="en-US"/>
+        </w:rPr>
+        <w:t>Install C# extension from market place.</w:t>
+      </w:r>
+    </w:p>
+    <w:p>
+      <w:pPr>
+        <w:pStyle w:val="ListParagraph"/>
+        <w:numPr>
+          <w:ilvl w:val="0"/>
+          <w:numId w:val="1"/>
+        </w:numPr>
+        <w:rPr>
+          <w:lang w:val="en-US"/>
+        </w:rPr>
+      </w:pPr>
+      <w:r>
+        <w:rPr>
+          <w:lang w:val="en-US"/>
+        </w:rPr>
+        <w:t>Install material icon theme</w:t>
+      </w:r>
+    </w:p>
+    <w:p>
+      <w:pPr>
+        <w:rPr>
+          <w:lang w:val="en-US"/>
+        </w:rPr>
+      </w:pPr>
+    </w:p>
+    <w:p>
+      <w:pPr>
+        <w:pStyle w:val="ListParagraph"/>
+        <w:numPr>
+          <w:ilvl w:val="0"/>
+          <w:numId w:val="3"/>
+        </w:numPr>
+        <w:rPr>
+          <w:b/>
+          <w:bCs/>
+          <w:lang w:val="en-US"/>
+        </w:rPr>
+      </w:pPr>
+      <w:r>
+        <w:rPr>
+          <w:b/>
+          <w:bCs/>
+          <w:sz w:val="28"/>
+          <w:szCs w:val="28"/>
+          <w:lang w:val="en-US"/>
+        </w:rPr>
+        <w:t>Running the dotnet API/Application:</w:t>
+      </w:r>
+    </w:p>
+    <w:p>
+      <w:pPr>
+        <w:pStyle w:val="ListParagraph"/>
+        <w:numPr>
+          <w:ilvl w:val="0"/>
+          <w:numId w:val="1"/>
+        </w:numPr>
+        <w:rPr>
+          <w:lang w:val="en-US"/>
+        </w:rPr>
+      </w:pPr>
+      <w:r>
+        <w:rPr>
+          <w:sz w:val="28"/>
+          <w:szCs w:val="28"/>
+          <w:lang w:val="en-US"/>
+        </w:rPr>
+        <w:t>Dotnet run</w:t>
+      </w:r>
+    </w:p>
+    <w:p>
+      <w:pPr>
+        <w:pStyle w:val="ListParagraph"/>
+        <w:numPr>
+          <w:ilvl w:val="0"/>
+          <w:numId w:val="1"/>
+        </w:numPr>
+        <w:rPr>
+          <w:lang w:val="en-US"/>
+        </w:rPr>
+      </w:pPr>
+      <w:r>
+        <w:rPr>
+          <w:sz w:val="28"/>
+          <w:szCs w:val="28"/>
+          <w:lang w:val="en-US"/>
+        </w:rPr>
+        <w:t>Dotnet run -h</w:t>
+      </w:r>
+    </w:p>
+    <w:p>
+      <w:pPr>
+        <w:pStyle w:val="ListParagraph"/>
+        <w:numPr>
+          <w:ilvl w:val="0"/>
+          <w:numId w:val="1"/>
+        </w:numPr>
+        <w:rPr>
+          <w:lang w:val="en-US"/>
+        </w:rPr>
+      </w:pPr>
+      <w:r>
+        <w:rPr>
+          <w:sz w:val="28"/>
+          <w:szCs w:val="28"/>
+          <w:lang w:val="en-US"/>
+        </w:rPr>
+        <w:t>Dotnet run -</w:t>
+      </w:r>
+      <w:proofErr w:type="spellStart"/>
+      <w:r>
+        <w:rPr>
+          <w:sz w:val="28"/>
+          <w:szCs w:val="28"/>
+          <w:lang w:val="en-US"/>
+        </w:rPr>
+        <w:t>lp</w:t>
+      </w:r>
+      <w:proofErr w:type="spellEnd"/>
+      <w:r>
+        <w:rPr>
+          <w:sz w:val="28"/>
+          <w:szCs w:val="28"/>
+          <w:lang w:val="en-US"/>
+        </w:rPr>
+        <w:t xml:space="preserve"> https</w:t>
+      </w:r>
+    </w:p>
+    <w:p>
+      <w:pPr>
+        <w:pStyle w:val="ListParagraph"/>
+        <w:numPr>
+          <w:ilvl w:val="0"/>
+          <w:numId w:val="1"/>
+        </w:numPr>
+        <w:rPr>
+          <w:lang w:val="en-US"/>
+        </w:rPr>
+      </w:pPr>
+      <w:r>
+        <w:rPr>
+          <w:sz w:val="28"/>
+          <w:szCs w:val="28"/>
+          <w:lang w:val="en-US"/>
+        </w:rPr>
+        <w:t>Dotnet watch run</w:t>
+      </w:r>
+    </w:p>
+    <w:p>
+      <w:pPr>
+        <w:pStyle w:val="ListParagraph"/>
+        <w:rPr>
+          <w:lang w:val="en-US"/>
+        </w:rPr>
+      </w:pPr>
+    </w:p>
+    <w:p>
+      <w:pPr>
+        <w:rPr>
+          <w:b/>
+          <w:bCs/>
+          <w:sz w:val="28"/>
+          <w:szCs w:val="28"/>
+          <w:lang w:val="en-US"/>
+        </w:rPr>
+      </w:pPr>
+      <w:r>
+        <w:rPr>
+          <w:b/>
+          <w:bCs/>
+          <w:sz w:val="28"/>
+          <w:szCs w:val="28"/>
+          <w:lang w:val="en-US"/>
+        </w:rPr>
+        <w:t xml:space="preserve">     </w:t>
+      </w:r>
+      <w:r>
+        <w:rPr>
+          <w:b/>
+          <w:bCs/>
+          <w:sz w:val="28"/>
+          <w:szCs w:val="28"/>
+          <w:lang w:val="en-US"/>
+        </w:rPr>
+        <w:t xml:space="preserve">Creating an </w:t>
+      </w:r>
+      <w:r>
+        <w:rPr>
+          <w:b/>
+          <w:bCs/>
+          <w:sz w:val="28"/>
+          <w:szCs w:val="28"/>
+          <w:lang w:val="en-US"/>
+        </w:rPr>
+        <w:t>entity</w:t>
+      </w:r>
+    </w:p>
+    <w:p>
+      <w:pPr>
+        <w:pStyle w:val="ListParagraph"/>
+        <w:numPr>
+          <w:ilvl w:val="0"/>
+          <w:numId w:val="5"/>
+        </w:numPr>
+        <w:rPr>
+          <w:b/>
+          <w:bCs/>
+          <w:sz w:val="28"/>
+          <w:szCs w:val="28"/>
+          <w:lang w:val="en-US"/>
+        </w:rPr>
+      </w:pPr>
+      <w:r>
+        <w:rPr>
+          <w:sz w:val="28"/>
+          <w:szCs w:val="28"/>
+          <w:lang w:val="en-US"/>
+        </w:rPr>
+        <w:t xml:space="preserve">Create a folder named Entities inside API folder then under entities folder create a class named </w:t>
+      </w:r>
+      <w:proofErr w:type="spellStart"/>
+      <w:r>
+        <w:rPr>
+          <w:sz w:val="28"/>
+          <w:szCs w:val="28"/>
+          <w:lang w:val="en-US"/>
+        </w:rPr>
+        <w:t>AppUser</w:t>
+      </w:r>
+      <w:proofErr w:type="spellEnd"/>
+    </w:p>
+    <w:p>
+      <w:pPr>
+        <w:pStyle w:val="ListParagraph"/>
+        <w:numPr>
+          <w:ilvl w:val="0"/>
+          <w:numId w:val="5"/>
+        </w:numPr>
+        <w:rPr>
+          <w:b/>
+          <w:bCs/>
+          <w:sz w:val="28"/>
+          <w:szCs w:val="28"/>
+          <w:lang w:val="en-US"/>
+        </w:rPr>
+      </w:pPr>
+      <w:r>
+        <w:rPr>
+          <w:sz w:val="28"/>
+          <w:szCs w:val="28"/>
+          <w:lang w:val="en-US"/>
+        </w:rPr>
+        <w:t xml:space="preserve">To create a property inside the </w:t>
+      </w:r>
+      <w:r>
+        <w:rPr>
+          <w:sz w:val="28"/>
+          <w:szCs w:val="28"/>
+          <w:lang w:val="en-US"/>
+        </w:rPr>
+        <w:t>class,</w:t>
+      </w:r>
+      <w:r>
+        <w:rPr>
+          <w:sz w:val="28"/>
+          <w:szCs w:val="28"/>
+          <w:lang w:val="en-US"/>
+        </w:rPr>
+        <w:t xml:space="preserve"> write prop and hit tab button</w:t>
+      </w:r>
+    </w:p>
+    <w:p>
+      <w:pPr>
+        <w:pStyle w:val="ListParagraph"/>
+        <w:numPr>
+          <w:ilvl w:val="0"/>
+          <w:numId w:val="5"/>
+        </w:numPr>
+        <w:rPr>
+          <w:b/>
+          <w:bCs/>
+          <w:sz w:val="28"/>
+          <w:szCs w:val="28"/>
+          <w:lang w:val="en-US"/>
+        </w:rPr>
+      </w:pPr>
+      <w:r>
+        <w:rPr>
+          <w:b/>
+          <w:bCs/>
+          <w:sz w:val="28"/>
+          <w:szCs w:val="28"/>
+          <w:lang w:val="en-US"/>
+        </w:rPr>
+        <w:t xml:space="preserve">To </w:t>
+      </w:r>
+      <w:r>
+        <w:rPr>
+          <w:sz w:val="28"/>
+          <w:szCs w:val="28"/>
+          <w:lang w:val="en-US"/>
+        </w:rPr>
+        <w:t xml:space="preserve">exclude any file in VS </w:t>
+      </w:r>
+      <w:proofErr w:type="gramStart"/>
+      <w:r>
+        <w:rPr>
+          <w:sz w:val="28"/>
+          <w:szCs w:val="28"/>
+          <w:lang w:val="en-US"/>
+        </w:rPr>
+        <w:t>code</w:t>
+      </w:r>
+      <w:proofErr w:type="gramEnd"/>
+      <w:r>
+        <w:rPr>
+          <w:sz w:val="28"/>
+          <w:szCs w:val="28"/>
+          <w:lang w:val="en-US"/>
+        </w:rPr>
+        <w:t xml:space="preserve"> go to setting, search exclude, and the path that you wanted to exclude.</w:t>
+      </w:r>
+    </w:p>
+    <w:p>
+      <w:pPr>
+        <w:ind w:left="360"/>
+        <w:rPr>
+          <w:b/>
+          <w:bCs/>
+          <w:sz w:val="28"/>
+          <w:szCs w:val="28"/>
+          <w:lang w:val="en-US"/>
+        </w:rPr>
+      </w:pPr>
+      <w:r>
+        <w:rPr>
+          <w:b/>
+          <w:bCs/>
+          <w:sz w:val="28"/>
+          <w:szCs w:val="28"/>
+          <w:lang w:val="en-US"/>
+        </w:rPr>
+        <w:t>Entity Framework:</w:t>
+      </w:r>
+    </w:p>
+    <w:p>
+      <w:pPr>
+        <w:ind w:left="360"/>
+        <w:rPr>
+          <w:sz w:val="28"/>
+          <w:szCs w:val="28"/>
+          <w:lang w:val="en-US"/>
+        </w:rPr>
+      </w:pPr>
+      <w:r>
+        <w:rPr>
+          <w:sz w:val="28"/>
+          <w:szCs w:val="28"/>
+          <w:lang w:val="en-US"/>
+        </w:rPr>
+        <w:t>It is and object relational mapper (ORM). Translate our code into SQL commands that update our tables in the database</w:t>
+      </w:r>
+      <w:r>
+        <w:rPr>
+          <w:sz w:val="28"/>
+          <w:szCs w:val="28"/>
+          <w:lang w:val="en-US"/>
+        </w:rPr>
+        <w:t xml:space="preserve">. </w:t>
+      </w:r>
+    </w:p>
+    <w:p>
+      <w:pPr>
+        <w:ind w:left="360"/>
+        <w:rPr>
+          <w:sz w:val="28"/>
+          <w:szCs w:val="28"/>
+          <w:lang w:val="en-US"/>
+        </w:rPr>
+      </w:pPr>
+      <w:r>
+        <w:rPr>
+          <w:sz w:val="28"/>
+          <w:szCs w:val="28"/>
+          <w:lang w:val="en-US"/>
+        </w:rPr>
+        <w:t xml:space="preserve">Features of Entity framework: </w:t>
+      </w:r>
+      <w:r>
+        <w:rPr>
+          <w:sz w:val="28"/>
+          <w:szCs w:val="28"/>
+          <w:lang w:val="en-US"/>
+        </w:rPr>
+        <w:t xml:space="preserve"> Querying, change tracking, saving, concurrency, Transactions, caching, Built-in-convention, migration.</w:t>
+      </w:r>
+    </w:p>
+    <w:p>
+      <w:pPr>
+        <w:ind w:left="360"/>
+        <w:rPr>
+          <w:sz w:val="28"/>
+          <w:szCs w:val="28"/>
+          <w:lang w:val="en-US"/>
+        </w:rPr>
+      </w:pPr>
+      <w:r>
+        <w:rPr>
+          <w:sz w:val="28"/>
+          <w:szCs w:val="28"/>
+          <w:lang w:val="en-US"/>
+        </w:rPr>
+        <w:t xml:space="preserve">To Add Entity framework to a </w:t>
+      </w:r>
+      <w:r>
+        <w:rPr>
+          <w:sz w:val="28"/>
+          <w:szCs w:val="28"/>
+          <w:lang w:val="en-US"/>
+        </w:rPr>
+        <w:t>project,</w:t>
+      </w:r>
+      <w:r>
+        <w:rPr>
+          <w:sz w:val="28"/>
+          <w:szCs w:val="28"/>
+          <w:lang w:val="en-US"/>
+        </w:rPr>
+        <w:t xml:space="preserve"> go to extension &gt; </w:t>
+      </w:r>
+      <w:r>
+        <w:rPr>
+          <w:sz w:val="28"/>
+          <w:szCs w:val="28"/>
+          <w:lang w:val="en-US"/>
+        </w:rPr>
+        <w:t>NuGet</w:t>
+      </w:r>
+      <w:r>
+        <w:rPr>
+          <w:sz w:val="28"/>
+          <w:szCs w:val="28"/>
+          <w:lang w:val="en-US"/>
+        </w:rPr>
+        <w:t xml:space="preserve"> gallery, install it.</w:t>
+      </w:r>
+    </w:p>
+    <w:p>
+      <w:pPr>
+        <w:rPr>
+          <w:b/>
+          <w:bCs/>
+          <w:lang w:val="en-US"/>
+        </w:rPr>
+      </w:pPr>
+      <w:r>
+        <w:rPr>
+          <w:b/>
+          <w:bCs/>
+          <w:sz w:val="28"/>
+          <w:szCs w:val="28"/>
+          <w:lang w:val="en-US"/>
+        </w:rPr>
+        <w:lastRenderedPageBreak/>
+        <w:t xml:space="preserve">Creating connection string: </w:t>
+      </w:r>
+    </w:p>
+    <w:p>
+      <w:pPr>
+        <w:pStyle w:val="ListParagraph"/>
+        <w:numPr>
+          <w:ilvl w:val="0"/>
+          <w:numId w:val="5"/>
+        </w:numPr>
+        <w:rPr>
+          <w:lang w:val="en-US"/>
+        </w:rPr>
+      </w:pPr>
+      <w:r>
+        <w:rPr>
+          <w:lang w:val="en-US"/>
+        </w:rPr>
+        <w:t xml:space="preserve">Install </w:t>
+      </w:r>
+      <w:proofErr w:type="spellStart"/>
+      <w:r>
+        <w:rPr>
+          <w:lang w:val="en-US"/>
+        </w:rPr>
+        <w:t>Nuget</w:t>
+      </w:r>
+      <w:proofErr w:type="spellEnd"/>
+      <w:r>
+        <w:rPr>
+          <w:lang w:val="en-US"/>
+        </w:rPr>
+        <w:t xml:space="preserve"> dotnet</w:t>
+      </w:r>
+      <w:r>
+        <w:rPr>
+          <w:lang w:val="en-US"/>
+        </w:rPr>
+        <w:t>-</w:t>
+      </w:r>
+      <w:proofErr w:type="spellStart"/>
+      <w:r>
+        <w:rPr>
+          <w:lang w:val="en-US"/>
+        </w:rPr>
+        <w:t>ef</w:t>
+      </w:r>
+      <w:proofErr w:type="spellEnd"/>
+    </w:p>
+    <w:p>
+      <w:pPr>
+        <w:pStyle w:val="ListParagraph"/>
+        <w:numPr>
+          <w:ilvl w:val="0"/>
+          <w:numId w:val="5"/>
+        </w:numPr>
+        <w:rPr>
+          <w:lang w:val="en-US"/>
+        </w:rPr>
+      </w:pPr>
+      <w:r>
+        <w:rPr>
+          <w:lang w:val="en-US"/>
+        </w:rPr>
+        <w:t>dotnet tool list -g</w:t>
+      </w:r>
+      <w:r>
+        <w:rPr>
+          <w:lang w:val="en-US"/>
+        </w:rPr>
+        <w:t xml:space="preserve"> </w:t>
+      </w:r>
+      <w:proofErr w:type="gramStart"/>
+      <w:r>
+        <w:rPr>
+          <w:lang w:val="en-US"/>
+        </w:rPr>
+        <w:t xml:space="preserve">  :</w:t>
+      </w:r>
+      <w:proofErr w:type="gramEnd"/>
+      <w:r>
+        <w:rPr>
+          <w:lang w:val="en-US"/>
+        </w:rPr>
+        <w:t xml:space="preserve"> to list all the installed tools </w:t>
+      </w:r>
+    </w:p>
+    <w:p>
+      <w:pPr>
+        <w:pStyle w:val="ListParagraph"/>
+        <w:numPr>
+          <w:ilvl w:val="0"/>
+          <w:numId w:val="5"/>
+        </w:numPr>
+        <w:rPr>
+          <w:lang w:val="en-US"/>
+        </w:rPr>
+      </w:pPr>
+      <w:r>
+        <w:rPr>
+          <w:lang w:val="en-US"/>
+        </w:rPr>
+        <w:t xml:space="preserve">dotnet </w:t>
+      </w:r>
+      <w:proofErr w:type="spellStart"/>
+      <w:r>
+        <w:rPr>
+          <w:lang w:val="en-US"/>
+        </w:rPr>
+        <w:t>ef</w:t>
+      </w:r>
+      <w:proofErr w:type="spellEnd"/>
+      <w:r>
+        <w:rPr>
+          <w:lang w:val="en-US"/>
+        </w:rPr>
+        <w:t xml:space="preserve"> migrations add </w:t>
+      </w:r>
+      <w:proofErr w:type="spellStart"/>
+      <w:r>
+        <w:rPr>
+          <w:lang w:val="en-US"/>
+        </w:rPr>
+        <w:t>InitialCreate</w:t>
+      </w:r>
+      <w:proofErr w:type="spellEnd"/>
+      <w:r>
+        <w:rPr>
+          <w:lang w:val="en-US"/>
+        </w:rPr>
+        <w:t xml:space="preserve"> -o Data/Migrations</w:t>
+      </w:r>
+      <w:r>
+        <w:rPr>
+          <w:lang w:val="en-US"/>
+        </w:rPr>
+        <w:t xml:space="preserve">    /</w:t>
+      </w:r>
+      <w:proofErr w:type="gramStart"/>
+      <w:r>
+        <w:rPr>
+          <w:lang w:val="en-US"/>
+        </w:rPr>
+        <w:t>/  -</w:t>
+      </w:r>
+      <w:proofErr w:type="gramEnd"/>
+      <w:r>
+        <w:rPr>
+          <w:lang w:val="en-US"/>
+        </w:rPr>
+        <w:t>o stands for output followed is the path</w:t>
+      </w:r>
+    </w:p>
+    <w:p>
+      <w:pPr>
+        <w:pStyle w:val="ListParagraph"/>
+        <w:numPr>
+          <w:ilvl w:val="0"/>
+          <w:numId w:val="5"/>
+        </w:numPr>
+        <w:rPr>
+          <w:lang w:val="en-US"/>
+        </w:rPr>
+      </w:pPr>
+      <w:r>
+        <w:rPr>
+          <w:lang w:val="en-US"/>
+        </w:rPr>
+        <w:t xml:space="preserve">dotnet </w:t>
+      </w:r>
+      <w:proofErr w:type="spellStart"/>
+      <w:r>
+        <w:rPr>
+          <w:lang w:val="en-US"/>
+        </w:rPr>
+        <w:t>ef</w:t>
+      </w:r>
+      <w:proofErr w:type="spellEnd"/>
+      <w:r>
+        <w:rPr>
+          <w:lang w:val="en-US"/>
+        </w:rPr>
+        <w:t xml:space="preserve"> // To know about different option of dotnet entity framework</w:t>
+      </w:r>
+    </w:p>
+    <w:p>
+      <w:pPr>
+        <w:pStyle w:val="ListParagraph"/>
+        <w:numPr>
+          <w:ilvl w:val="0"/>
+          <w:numId w:val="5"/>
+        </w:numPr>
+        <w:rPr>
+          <w:lang w:val="en-US"/>
+        </w:rPr>
+      </w:pPr>
+      <w:r>
+        <w:rPr>
+          <w:lang w:val="en-US"/>
+        </w:rPr>
+        <w:t xml:space="preserve">dotnet </w:t>
+      </w:r>
+      <w:proofErr w:type="spellStart"/>
+      <w:r>
+        <w:rPr>
+          <w:lang w:val="en-US"/>
+        </w:rPr>
+        <w:t>ef</w:t>
+      </w:r>
+      <w:proofErr w:type="spellEnd"/>
+      <w:r>
+        <w:rPr>
+          <w:lang w:val="en-US"/>
+        </w:rPr>
+        <w:t xml:space="preserve"> database -h</w:t>
+      </w:r>
+    </w:p>
+    <w:p>
+      <w:pPr>
+        <w:rPr>
+          <w:b/>
+          <w:bCs/>
+          <w:sz w:val="24"/>
+          <w:szCs w:val="24"/>
+          <w:lang w:val="en-US"/>
+        </w:rPr>
+      </w:pPr>
+      <w:r>
+        <w:rPr>
+          <w:b/>
+          <w:bCs/>
+          <w:sz w:val="24"/>
+          <w:szCs w:val="24"/>
+          <w:lang w:val="en-US"/>
+        </w:rPr>
+        <w:t>Create database using entity framework:</w:t>
+      </w:r>
+    </w:p>
+    <w:p>
+      <w:pPr>
+        <w:pStyle w:val="ListParagraph"/>
+        <w:numPr>
+          <w:ilvl w:val="0"/>
+          <w:numId w:val="5"/>
+        </w:numPr>
+        <w:rPr>
+          <w:sz w:val="24"/>
+          <w:szCs w:val="24"/>
+          <w:lang w:val="en-US"/>
+        </w:rPr>
+      </w:pPr>
+      <w:r>
+        <w:rPr>
+          <w:sz w:val="24"/>
+          <w:szCs w:val="24"/>
+          <w:lang w:val="en-US"/>
+        </w:rPr>
+        <w:t xml:space="preserve">dotnet </w:t>
+      </w:r>
+      <w:proofErr w:type="spellStart"/>
+      <w:r>
+        <w:rPr>
+          <w:sz w:val="24"/>
+          <w:szCs w:val="24"/>
+          <w:lang w:val="en-US"/>
+        </w:rPr>
+        <w:t>ef</w:t>
+      </w:r>
+      <w:proofErr w:type="spellEnd"/>
+      <w:r>
+        <w:rPr>
+          <w:sz w:val="24"/>
+          <w:szCs w:val="24"/>
+          <w:lang w:val="en-US"/>
+        </w:rPr>
+        <w:t xml:space="preserve"> database update </w:t>
+      </w:r>
+    </w:p>
+    <w:p>
+      <w:pPr>
+        <w:pStyle w:val="ListParagraph"/>
+        <w:numPr>
+          <w:ilvl w:val="0"/>
+          <w:numId w:val="5"/>
+        </w:numPr>
+        <w:rPr>
+          <w:sz w:val="24"/>
+          <w:szCs w:val="24"/>
+          <w:lang w:val="en-US"/>
+        </w:rPr>
+      </w:pPr>
+      <w:r>
+        <w:rPr>
+          <w:sz w:val="24"/>
+          <w:szCs w:val="24"/>
+          <w:lang w:val="en-US"/>
+        </w:rPr>
+        <w:t xml:space="preserve">install </w:t>
+      </w:r>
+      <w:proofErr w:type="spellStart"/>
+      <w:r>
+        <w:rPr>
+          <w:sz w:val="24"/>
+          <w:szCs w:val="24"/>
+          <w:lang w:val="en-US"/>
+        </w:rPr>
+        <w:t>sqlite</w:t>
+      </w:r>
+      <w:proofErr w:type="spellEnd"/>
+      <w:r>
+        <w:rPr>
+          <w:sz w:val="24"/>
+          <w:szCs w:val="24"/>
+          <w:lang w:val="en-US"/>
+        </w:rPr>
+        <w:t xml:space="preserve"> from VS code extension</w:t>
+      </w:r>
+    </w:p>
+    <w:p>
+      <w:pPr>
+        <w:rPr>
+          <w:lang w:val="en-US"/>
+        </w:rPr>
+      </w:pPr>
     </w:p>
     <w:sectPr>
       <w:pgSz w:w="11906" w:h="16838"/>
@@ -237,6 +1247,232 @@
 <file path=word/numbering.xml><?xml version="1.0" encoding="utf-8"?>
 <w:numbering xmlns:wpc="http://schemas.microsoft.com/office/word/2010/wordprocessingCanvas" xmlns:cx="http://schemas.microsoft.com/office/drawing/2014/chartex" xmlns:cx1="http://schemas.microsoft.com/office/drawing/2015/9/8/chartex" xmlns:cx2="http://schemas.microsoft.com/office/drawing/2015/10/21/chartex" xmlns:cx3="http://schemas.microsoft.com/office/drawing/2016/5/9/chartex" xmlns:cx4="http://schemas.microsoft.com/office/drawing/2016/5/10/chartex" xmlns:cx5="http://schemas.microsoft.com/office/drawing/2016/5/11/chartex" xmlns:cx6="http://schemas.microsoft.com/office/drawing/2016/5/12/chartex" xmlns:cx7="http://schemas.microsoft.com/office/drawing/2016/5/13/chartex" xmlns:cx8="http://schemas.microsoft.com/office/drawing/2016/5/14/chartex" xmlns:mc="http://schemas.openxmlformats.org/markup-compatibility/2006" xmlns:aink="http://schemas.microsoft.com/office/drawing/2016/ink" xmlns:am3d="http://schemas.microsoft.com/office/drawing/2017/model3d" xmlns:o="urn:schemas-microsoft-com:office:office" xmlns:oel="http://schemas.microsoft.com/office/2019/extlst" xmlns:r="http://schemas.openxmlformats.org/officeDocument/2006/relationships" xmlns:m="http://schemas.openxmlformats.org/officeDocument/2006/math" xmlns:v="urn:schemas-microsoft-com:vml" xmlns:wp14="http://schemas.microsoft.com/office/word/2010/wordprocessingDrawing" xmlns:wp="http://schemas.openxmlformats.org/drawingml/2006/wordprocessingDrawing" xmlns:w10="urn:schemas-microsoft-com:office:word" xmlns:w="http://schemas.openxmlformats.org/wordprocessingml/2006/main" xmlns:w14="http://schemas.microsoft.com/office/word/2010/wordml" xmlns:w15="http://schemas.microsoft.com/office/word/2012/wordml" xmlns:w16cex="http://schemas.microsoft.com/office/word/2018/wordml/cex" xmlns:w16cid="http://schemas.microsoft.com/office/word/2016/wordml/cid" xmlns:w16="http://schemas.microsoft.com/office/word/2018/wordml" xmlns:w16sdtdh="http://schemas.microsoft.com/office/word/2020/wordml/sdtdatahash" xmlns:w16se="http://schemas.microsoft.com/office/word/2015/wordml/symex" xmlns:wpg="http://schemas.microsoft.com/office/word/2010/wordprocessingGroup" xmlns:wpi="http://schemas.microsoft.com/office/word/2010/wordprocessingInk" xmlns:wne="http://schemas.microsoft.com/office/word/2006/wordml" xmlns:wps="http://schemas.microsoft.com/office/word/2010/wordprocessingShape" mc:Ignorable="w14 w15 w16se w16cid w16 w16cex w16sdtdh wp14">
   <w:abstractNum w:abstractNumId="0" w15:restartNumberingAfterBreak="0">
+    <w:nsid w:val="0C165759"/>
+    <w:multiLevelType w:val="hybridMultilevel"/>
+    <w:tmpl w:val="4F6091D6"/>
+    <w:lvl w:ilvl="0" w:tplc="08090001">
+      <w:start w:val="1"/>
+      <w:numFmt w:val="bullet"/>
+      <w:lvlText w:val=""/>
+      <w:lvlJc w:val="left"/>
+      <w:pPr>
+        <w:ind w:left="1080" w:hanging="360"/>
+      </w:pPr>
+      <w:rPr>
+        <w:rFonts w:ascii="Symbol" w:hAnsi="Symbol" w:hint="default"/>
+      </w:rPr>
+    </w:lvl>
+    <w:lvl w:ilvl="1" w:tplc="08090003" w:tentative="1">
+      <w:start w:val="1"/>
+      <w:numFmt w:val="bullet"/>
+      <w:lvlText w:val="o"/>
+      <w:lvlJc w:val="left"/>
+      <w:pPr>
+        <w:ind w:left="1800" w:hanging="360"/>
+      </w:pPr>
+      <w:rPr>
+        <w:rFonts w:ascii="Courier New" w:hAnsi="Courier New" w:cs="Courier New" w:hint="default"/>
+      </w:rPr>
+    </w:lvl>
+    <w:lvl w:ilvl="2" w:tplc="08090005" w:tentative="1">
+      <w:start w:val="1"/>
+      <w:numFmt w:val="bullet"/>
+      <w:lvlText w:val=""/>
+      <w:lvlJc w:val="left"/>
+      <w:pPr>
+        <w:ind w:left="2520" w:hanging="360"/>
+      </w:pPr>
+      <w:rPr>
+        <w:rFonts w:ascii="Wingdings" w:hAnsi="Wingdings" w:hint="default"/>
+      </w:rPr>
+    </w:lvl>
+    <w:lvl w:ilvl="3" w:tplc="08090001" w:tentative="1">
+      <w:start w:val="1"/>
+      <w:numFmt w:val="bullet"/>
+      <w:lvlText w:val=""/>
+      <w:lvlJc w:val="left"/>
+      <w:pPr>
+        <w:ind w:left="3240" w:hanging="360"/>
+      </w:pPr>
+      <w:rPr>
+        <w:rFonts w:ascii="Symbol" w:hAnsi="Symbol" w:hint="default"/>
+      </w:rPr>
+    </w:lvl>
+    <w:lvl w:ilvl="4" w:tplc="08090003" w:tentative="1">
+      <w:start w:val="1"/>
+      <w:numFmt w:val="bullet"/>
+      <w:lvlText w:val="o"/>
+      <w:lvlJc w:val="left"/>
+      <w:pPr>
+        <w:ind w:left="3960" w:hanging="360"/>
+      </w:pPr>
+      <w:rPr>
+        <w:rFonts w:ascii="Courier New" w:hAnsi="Courier New" w:cs="Courier New" w:hint="default"/>
+      </w:rPr>
+    </w:lvl>
+    <w:lvl w:ilvl="5" w:tplc="08090005" w:tentative="1">
+      <w:start w:val="1"/>
+      <w:numFmt w:val="bullet"/>
+      <w:lvlText w:val=""/>
+      <w:lvlJc w:val="left"/>
+      <w:pPr>
+        <w:ind w:left="4680" w:hanging="360"/>
+      </w:pPr>
+      <w:rPr>
+        <w:rFonts w:ascii="Wingdings" w:hAnsi="Wingdings" w:hint="default"/>
+      </w:rPr>
+    </w:lvl>
+    <w:lvl w:ilvl="6" w:tplc="08090001" w:tentative="1">
+      <w:start w:val="1"/>
+      <w:numFmt w:val="bullet"/>
+      <w:lvlText w:val=""/>
+      <w:lvlJc w:val="left"/>
+      <w:pPr>
+        <w:ind w:left="5400" w:hanging="360"/>
+      </w:pPr>
+      <w:rPr>
+        <w:rFonts w:ascii="Symbol" w:hAnsi="Symbol" w:hint="default"/>
+      </w:rPr>
+    </w:lvl>
+    <w:lvl w:ilvl="7" w:tplc="08090003" w:tentative="1">
+      <w:start w:val="1"/>
+      <w:numFmt w:val="bullet"/>
+      <w:lvlText w:val="o"/>
+      <w:lvlJc w:val="left"/>
+      <w:pPr>
+        <w:ind w:left="6120" w:hanging="360"/>
+      </w:pPr>
+      <w:rPr>
+        <w:rFonts w:ascii="Courier New" w:hAnsi="Courier New" w:cs="Courier New" w:hint="default"/>
+      </w:rPr>
+    </w:lvl>
+    <w:lvl w:ilvl="8" w:tplc="08090005" w:tentative="1">
+      <w:start w:val="1"/>
+      <w:numFmt w:val="bullet"/>
+      <w:lvlText w:val=""/>
+      <w:lvlJc w:val="left"/>
+      <w:pPr>
+        <w:ind w:left="6840" w:hanging="360"/>
+      </w:pPr>
+      <w:rPr>
+        <w:rFonts w:ascii="Wingdings" w:hAnsi="Wingdings" w:hint="default"/>
+      </w:rPr>
+    </w:lvl>
+  </w:abstractNum>
+  <w:abstractNum w:abstractNumId="1" w15:restartNumberingAfterBreak="0">
+    <w:nsid w:val="14E6602F"/>
+    <w:multiLevelType w:val="hybridMultilevel"/>
+    <w:tmpl w:val="78583124"/>
+    <w:lvl w:ilvl="0" w:tplc="08090005">
+      <w:start w:val="1"/>
+      <w:numFmt w:val="bullet"/>
+      <w:lvlText w:val=""/>
+      <w:lvlJc w:val="left"/>
+      <w:pPr>
+        <w:ind w:left="1080" w:hanging="360"/>
+      </w:pPr>
+      <w:rPr>
+        <w:rFonts w:ascii="Wingdings" w:hAnsi="Wingdings" w:hint="default"/>
+      </w:rPr>
+    </w:lvl>
+    <w:lvl w:ilvl="1" w:tplc="08090003" w:tentative="1">
+      <w:start w:val="1"/>
+      <w:numFmt w:val="bullet"/>
+      <w:lvlText w:val="o"/>
+      <w:lvlJc w:val="left"/>
+      <w:pPr>
+        <w:ind w:left="1800" w:hanging="360"/>
+      </w:pPr>
+      <w:rPr>
+        <w:rFonts w:ascii="Courier New" w:hAnsi="Courier New" w:cs="Courier New" w:hint="default"/>
+      </w:rPr>
+    </w:lvl>
+    <w:lvl w:ilvl="2" w:tplc="08090005" w:tentative="1">
+      <w:start w:val="1"/>
+      <w:numFmt w:val="bullet"/>
+      <w:lvlText w:val=""/>
+      <w:lvlJc w:val="left"/>
+      <w:pPr>
+        <w:ind w:left="2520" w:hanging="360"/>
+      </w:pPr>
+      <w:rPr>
+        <w:rFonts w:ascii="Wingdings" w:hAnsi="Wingdings" w:hint="default"/>
+      </w:rPr>
+    </w:lvl>
+    <w:lvl w:ilvl="3" w:tplc="08090001" w:tentative="1">
+      <w:start w:val="1"/>
+      <w:numFmt w:val="bullet"/>
+      <w:lvlText w:val=""/>
+      <w:lvlJc w:val="left"/>
+      <w:pPr>
+        <w:ind w:left="3240" w:hanging="360"/>
+      </w:pPr>
+      <w:rPr>
+        <w:rFonts w:ascii="Symbol" w:hAnsi="Symbol" w:hint="default"/>
+      </w:rPr>
+    </w:lvl>
+    <w:lvl w:ilvl="4" w:tplc="08090003" w:tentative="1">
+      <w:start w:val="1"/>
+      <w:numFmt w:val="bullet"/>
+      <w:lvlText w:val="o"/>
+      <w:lvlJc w:val="left"/>
+      <w:pPr>
+        <w:ind w:left="3960" w:hanging="360"/>
+      </w:pPr>
+      <w:rPr>
+        <w:rFonts w:ascii="Courier New" w:hAnsi="Courier New" w:cs="Courier New" w:hint="default"/>
+      </w:rPr>
+    </w:lvl>
+    <w:lvl w:ilvl="5" w:tplc="08090005" w:tentative="1">
+      <w:start w:val="1"/>
+      <w:numFmt w:val="bullet"/>
+      <w:lvlText w:val=""/>
+      <w:lvlJc w:val="left"/>
+      <w:pPr>
+        <w:ind w:left="4680" w:hanging="360"/>
+      </w:pPr>
+      <w:rPr>
+        <w:rFonts w:ascii="Wingdings" w:hAnsi="Wingdings" w:hint="default"/>
+      </w:rPr>
+    </w:lvl>
+    <w:lvl w:ilvl="6" w:tplc="08090001" w:tentative="1">
+      <w:start w:val="1"/>
+      <w:numFmt w:val="bullet"/>
+      <w:lvlText w:val=""/>
+      <w:lvlJc w:val="left"/>
+      <w:pPr>
+        <w:ind w:left="5400" w:hanging="360"/>
+      </w:pPr>
+      <w:rPr>
+        <w:rFonts w:ascii="Symbol" w:hAnsi="Symbol" w:hint="default"/>
+      </w:rPr>
+    </w:lvl>
+    <w:lvl w:ilvl="7" w:tplc="08090003" w:tentative="1">
+      <w:start w:val="1"/>
+      <w:numFmt w:val="bullet"/>
+      <w:lvlText w:val="o"/>
+      <w:lvlJc w:val="left"/>
+      <w:pPr>
+        <w:ind w:left="6120" w:hanging="360"/>
+      </w:pPr>
+      <w:rPr>
+        <w:rFonts w:ascii="Courier New" w:hAnsi="Courier New" w:cs="Courier New" w:hint="default"/>
+      </w:rPr>
+    </w:lvl>
+    <w:lvl w:ilvl="8" w:tplc="08090005" w:tentative="1">
+      <w:start w:val="1"/>
+      <w:numFmt w:val="bullet"/>
+      <w:lvlText w:val=""/>
+      <w:lvlJc w:val="left"/>
+      <w:pPr>
+        <w:ind w:left="6840" w:hanging="360"/>
+      </w:pPr>
+      <w:rPr>
+        <w:rFonts w:ascii="Wingdings" w:hAnsi="Wingdings" w:hint="default"/>
+      </w:rPr>
+    </w:lvl>
+  </w:abstractNum>
+  <w:abstractNum w:abstractNumId="2" w15:restartNumberingAfterBreak="0">
     <w:nsid w:val="25585A33"/>
     <w:multiLevelType w:val="hybridMultilevel"/>
     <w:tmpl w:val="EAAEA910"/>
@@ -348,8 +1584,246 @@
       </w:rPr>
     </w:lvl>
   </w:abstractNum>
+  <w:abstractNum w:abstractNumId="3" w15:restartNumberingAfterBreak="0">
+    <w:nsid w:val="3F834284"/>
+    <w:multiLevelType w:val="hybridMultilevel"/>
+    <w:tmpl w:val="1C9CD2C4"/>
+    <w:lvl w:ilvl="0" w:tplc="08090001">
+      <w:start w:val="1"/>
+      <w:numFmt w:val="bullet"/>
+      <w:lvlText w:val=""/>
+      <w:lvlJc w:val="left"/>
+      <w:pPr>
+        <w:ind w:left="720" w:hanging="360"/>
+      </w:pPr>
+      <w:rPr>
+        <w:rFonts w:ascii="Symbol" w:hAnsi="Symbol" w:hint="default"/>
+      </w:rPr>
+    </w:lvl>
+    <w:lvl w:ilvl="1" w:tplc="08090003" w:tentative="1">
+      <w:start w:val="1"/>
+      <w:numFmt w:val="bullet"/>
+      <w:lvlText w:val="o"/>
+      <w:lvlJc w:val="left"/>
+      <w:pPr>
+        <w:ind w:left="1440" w:hanging="360"/>
+      </w:pPr>
+      <w:rPr>
+        <w:rFonts w:ascii="Courier New" w:hAnsi="Courier New" w:cs="Courier New" w:hint="default"/>
+      </w:rPr>
+    </w:lvl>
+    <w:lvl w:ilvl="2" w:tplc="08090005" w:tentative="1">
+      <w:start w:val="1"/>
+      <w:numFmt w:val="bullet"/>
+      <w:lvlText w:val=""/>
+      <w:lvlJc w:val="left"/>
+      <w:pPr>
+        <w:ind w:left="2160" w:hanging="360"/>
+      </w:pPr>
+      <w:rPr>
+        <w:rFonts w:ascii="Wingdings" w:hAnsi="Wingdings" w:hint="default"/>
+      </w:rPr>
+    </w:lvl>
+    <w:lvl w:ilvl="3" w:tplc="08090001" w:tentative="1">
+      <w:start w:val="1"/>
+      <w:numFmt w:val="bullet"/>
+      <w:lvlText w:val=""/>
+      <w:lvlJc w:val="left"/>
+      <w:pPr>
+        <w:ind w:left="2880" w:hanging="360"/>
+      </w:pPr>
+      <w:rPr>
+        <w:rFonts w:ascii="Symbol" w:hAnsi="Symbol" w:hint="default"/>
+      </w:rPr>
+    </w:lvl>
+    <w:lvl w:ilvl="4" w:tplc="08090003" w:tentative="1">
+      <w:start w:val="1"/>
+      <w:numFmt w:val="bullet"/>
+      <w:lvlText w:val="o"/>
+      <w:lvlJc w:val="left"/>
+      <w:pPr>
+        <w:ind w:left="3600" w:hanging="360"/>
+      </w:pPr>
+      <w:rPr>
+        <w:rFonts w:ascii="Courier New" w:hAnsi="Courier New" w:cs="Courier New" w:hint="default"/>
+      </w:rPr>
+    </w:lvl>
+    <w:lvl w:ilvl="5" w:tplc="08090005" w:tentative="1">
+      <w:start w:val="1"/>
+      <w:numFmt w:val="bullet"/>
+      <w:lvlText w:val=""/>
+      <w:lvlJc w:val="left"/>
+      <w:pPr>
+        <w:ind w:left="4320" w:hanging="360"/>
+      </w:pPr>
+      <w:rPr>
+        <w:rFonts w:ascii="Wingdings" w:hAnsi="Wingdings" w:hint="default"/>
+      </w:rPr>
+    </w:lvl>
+    <w:lvl w:ilvl="6" w:tplc="08090001" w:tentative="1">
+      <w:start w:val="1"/>
+      <w:numFmt w:val="bullet"/>
+      <w:lvlText w:val=""/>
+      <w:lvlJc w:val="left"/>
+      <w:pPr>
+        <w:ind w:left="5040" w:hanging="360"/>
+      </w:pPr>
+      <w:rPr>
+        <w:rFonts w:ascii="Symbol" w:hAnsi="Symbol" w:hint="default"/>
+      </w:rPr>
+    </w:lvl>
+    <w:lvl w:ilvl="7" w:tplc="08090003" w:tentative="1">
+      <w:start w:val="1"/>
+      <w:numFmt w:val="bullet"/>
+      <w:lvlText w:val="o"/>
+      <w:lvlJc w:val="left"/>
+      <w:pPr>
+        <w:ind w:left="5760" w:hanging="360"/>
+      </w:pPr>
+      <w:rPr>
+        <w:rFonts w:ascii="Courier New" w:hAnsi="Courier New" w:cs="Courier New" w:hint="default"/>
+      </w:rPr>
+    </w:lvl>
+    <w:lvl w:ilvl="8" w:tplc="08090005" w:tentative="1">
+      <w:start w:val="1"/>
+      <w:numFmt w:val="bullet"/>
+      <w:lvlText w:val=""/>
+      <w:lvlJc w:val="left"/>
+      <w:pPr>
+        <w:ind w:left="6480" w:hanging="360"/>
+      </w:pPr>
+      <w:rPr>
+        <w:rFonts w:ascii="Wingdings" w:hAnsi="Wingdings" w:hint="default"/>
+      </w:rPr>
+    </w:lvl>
+  </w:abstractNum>
+  <w:abstractNum w:abstractNumId="4" w15:restartNumberingAfterBreak="0">
+    <w:nsid w:val="6B491256"/>
+    <w:multiLevelType w:val="hybridMultilevel"/>
+    <w:tmpl w:val="4F34E2EC"/>
+    <w:lvl w:ilvl="0" w:tplc="08090003">
+      <w:start w:val="1"/>
+      <w:numFmt w:val="bullet"/>
+      <w:lvlText w:val="o"/>
+      <w:lvlJc w:val="left"/>
+      <w:pPr>
+        <w:ind w:left="720" w:hanging="360"/>
+      </w:pPr>
+      <w:rPr>
+        <w:rFonts w:ascii="Courier New" w:hAnsi="Courier New" w:cs="Courier New" w:hint="default"/>
+      </w:rPr>
+    </w:lvl>
+    <w:lvl w:ilvl="1" w:tplc="08090003" w:tentative="1">
+      <w:start w:val="1"/>
+      <w:numFmt w:val="bullet"/>
+      <w:lvlText w:val="o"/>
+      <w:lvlJc w:val="left"/>
+      <w:pPr>
+        <w:ind w:left="1440" w:hanging="360"/>
+      </w:pPr>
+      <w:rPr>
+        <w:rFonts w:ascii="Courier New" w:hAnsi="Courier New" w:cs="Courier New" w:hint="default"/>
+      </w:rPr>
+    </w:lvl>
+    <w:lvl w:ilvl="2" w:tplc="08090005" w:tentative="1">
+      <w:start w:val="1"/>
+      <w:numFmt w:val="bullet"/>
+      <w:lvlText w:val=""/>
+      <w:lvlJc w:val="left"/>
+      <w:pPr>
+        <w:ind w:left="2160" w:hanging="360"/>
+      </w:pPr>
+      <w:rPr>
+        <w:rFonts w:ascii="Wingdings" w:hAnsi="Wingdings" w:hint="default"/>
+      </w:rPr>
+    </w:lvl>
+    <w:lvl w:ilvl="3" w:tplc="08090001" w:tentative="1">
+      <w:start w:val="1"/>
+      <w:numFmt w:val="bullet"/>
+      <w:lvlText w:val=""/>
+      <w:lvlJc w:val="left"/>
+      <w:pPr>
+        <w:ind w:left="2880" w:hanging="360"/>
+      </w:pPr>
+      <w:rPr>
+        <w:rFonts w:ascii="Symbol" w:hAnsi="Symbol" w:hint="default"/>
+      </w:rPr>
+    </w:lvl>
+    <w:lvl w:ilvl="4" w:tplc="08090003" w:tentative="1">
+      <w:start w:val="1"/>
+      <w:numFmt w:val="bullet"/>
+      <w:lvlText w:val="o"/>
+      <w:lvlJc w:val="left"/>
+      <w:pPr>
+        <w:ind w:left="3600" w:hanging="360"/>
+      </w:pPr>
+      <w:rPr>
+        <w:rFonts w:ascii="Courier New" w:hAnsi="Courier New" w:cs="Courier New" w:hint="default"/>
+      </w:rPr>
+    </w:lvl>
+    <w:lvl w:ilvl="5" w:tplc="08090005" w:tentative="1">
+      <w:start w:val="1"/>
+      <w:numFmt w:val="bullet"/>
+      <w:lvlText w:val=""/>
+      <w:lvlJc w:val="left"/>
+      <w:pPr>
+        <w:ind w:left="4320" w:hanging="360"/>
+      </w:pPr>
+      <w:rPr>
+        <w:rFonts w:ascii="Wingdings" w:hAnsi="Wingdings" w:hint="default"/>
+      </w:rPr>
+    </w:lvl>
+    <w:lvl w:ilvl="6" w:tplc="08090001" w:tentative="1">
+      <w:start w:val="1"/>
+      <w:numFmt w:val="bullet"/>
+      <w:lvlText w:val=""/>
+      <w:lvlJc w:val="left"/>
+      <w:pPr>
+        <w:ind w:left="5040" w:hanging="360"/>
+      </w:pPr>
+      <w:rPr>
+        <w:rFonts w:ascii="Symbol" w:hAnsi="Symbol" w:hint="default"/>
+      </w:rPr>
+    </w:lvl>
+    <w:lvl w:ilvl="7" w:tplc="08090003" w:tentative="1">
+      <w:start w:val="1"/>
+      <w:numFmt w:val="bullet"/>
+      <w:lvlText w:val="o"/>
+      <w:lvlJc w:val="left"/>
+      <w:pPr>
+        <w:ind w:left="5760" w:hanging="360"/>
+      </w:pPr>
+      <w:rPr>
+        <w:rFonts w:ascii="Courier New" w:hAnsi="Courier New" w:cs="Courier New" w:hint="default"/>
+      </w:rPr>
+    </w:lvl>
+    <w:lvl w:ilvl="8" w:tplc="08090005" w:tentative="1">
+      <w:start w:val="1"/>
+      <w:numFmt w:val="bullet"/>
+      <w:lvlText w:val=""/>
+      <w:lvlJc w:val="left"/>
+      <w:pPr>
+        <w:ind w:left="6480" w:hanging="360"/>
+      </w:pPr>
+      <w:rPr>
+        <w:rFonts w:ascii="Wingdings" w:hAnsi="Wingdings" w:hint="default"/>
+      </w:rPr>
+    </w:lvl>
+  </w:abstractNum>
   <w:num w:numId="1" w16cid:durableId="331226057">
+    <w:abstractNumId w:val="2"/>
+  </w:num>
+  <w:num w:numId="2" w16cid:durableId="904611334">
+    <w:abstractNumId w:val="1"/>
+  </w:num>
+  <w:num w:numId="3" w16cid:durableId="1456096316">
+    <w:abstractNumId w:val="4"/>
+  </w:num>
+  <w:num w:numId="4" w16cid:durableId="774638782">
     <w:abstractNumId w:val="0"/>
+  </w:num>
+  <w:num w:numId="5" w16cid:durableId="790977903">
+    <w:abstractNumId w:val="3"/>
   </w:num>
 </w:numbering>
 </file>
@@ -793,6 +2267,37 @@
       <w:contextualSpacing/>
     </w:pPr>
   </w:style>
+  <w:style w:type="paragraph" w:styleId="Subtitle">
+    <w:name w:val="Subtitle"/>
+    <w:basedOn w:val="Normal"/>
+    <w:next w:val="Normal"/>
+    <w:link w:val="SubtitleChar"/>
+    <w:uiPriority w:val="11"/>
+    <w:qFormat/>
+    <w:rsid w:val="00585CE4"/>
+    <w:pPr>
+      <w:numPr>
+        <w:ilvl w:val="1"/>
+      </w:numPr>
+    </w:pPr>
+    <w:rPr>
+      <w:rFonts w:eastAsiaTheme="minorEastAsia"/>
+      <w:color w:val="5A5A5A" w:themeColor="text1" w:themeTint="A5"/>
+      <w:spacing w:val="15"/>
+    </w:rPr>
+  </w:style>
+  <w:style w:type="character" w:customStyle="1" w:styleId="SubtitleChar">
+    <w:name w:val="Subtitle Char"/>
+    <w:basedOn w:val="DefaultParagraphFont"/>
+    <w:link w:val="Subtitle"/>
+    <w:uiPriority w:val="11"/>
+    <w:rsid w:val="00585CE4"/>
+    <w:rPr>
+      <w:rFonts w:eastAsiaTheme="minorEastAsia"/>
+      <w:color w:val="5A5A5A" w:themeColor="text1" w:themeTint="A5"/>
+      <w:spacing w:val="15"/>
+    </w:rPr>
+  </w:style>
 </w:styles>
 </file>
 

</xml_diff>